<commit_message>
RI 1 reformulada; Novas RIs 10-12
</commit_message>
<xml_diff>
--- a/Restrições de Integridade.docx
+++ b/Restrições de Integridade.docx
@@ -3,149 +3,476 @@
 <w:document xmlns:wpc="http://schemas.microsoft.com/office/word/2010/wordprocessingCanvas" xmlns:mo="http://schemas.microsoft.com/office/mac/office/2008/main" xmlns:mc="http://schemas.openxmlformats.org/markup-compatibility/2006" xmlns:mv="urn:schemas-microsoft-com:mac:vml" xmlns:o="urn:schemas-microsoft-com:office:office" xmlns:r="http://schemas.openxmlformats.org/officeDocument/2006/relationships" xmlns:m="http://schemas.openxmlformats.org/officeDocument/2006/math" xmlns:v="urn:schemas-microsoft-com:vml" xmlns:wp14="http://schemas.microsoft.com/office/word/2010/wordprocessingDrawing" xmlns:wp="http://schemas.openxmlformats.org/drawingml/2006/wordprocessingDrawing" xmlns:w10="urn:schemas-microsoft-com:office:word" xmlns:w="http://schemas.openxmlformats.org/wordprocessingml/2006/main" xmlns:w14="http://schemas.microsoft.com/office/word/2010/wordml" xmlns:wpg="http://schemas.microsoft.com/office/word/2010/wordprocessingGroup" xmlns:wpi="http://schemas.microsoft.com/office/word/2010/wordprocessingInk" xmlns:wne="http://schemas.microsoft.com/office/word/2006/wordml" xmlns:wps="http://schemas.microsoft.com/office/word/2010/wordprocessingShape" mc:Ignorable="w14 wp14">
   <w:body>
     <w:p>
-      <w:r>
+      <w:pPr>
+        <w:jc w:val="center"/>
+        <w:rPr>
+          <w:sz w:val="32"/>
+        </w:rPr>
+      </w:pPr>
+      <w:r>
+        <w:rPr>
+          <w:sz w:val="32"/>
+        </w:rPr>
         <w:t>Restrições de Integridade</w:t>
       </w:r>
     </w:p>
     <w:p/>
     <w:p>
-      <w:r>
-        <w:t>1 – Quando existe uma instância</w:t>
-      </w:r>
-      <w:r>
-        <w:t xml:space="preserve"> (</w:t>
-      </w:r>
-      <w:r>
+      <w:pPr>
+        <w:rPr>
+          <w:rFonts w:ascii="Cambria" w:hAnsi="Cambria"/>
+        </w:rPr>
+      </w:pPr>
+      <w:r>
+        <w:rPr>
+          <w:rFonts w:ascii="Cambria" w:hAnsi="Cambria"/>
+        </w:rPr>
+        <w:t xml:space="preserve">1 – </w:t>
+      </w:r>
+      <w:r>
+        <w:rPr>
+          <w:rFonts w:ascii="Cambria" w:hAnsi="Cambria" w:cs="Helvetica"/>
+          <w:lang w:val="en-US"/>
+        </w:rPr>
+        <w:t>Quando exist</w:t>
+      </w:r>
+      <w:r>
+        <w:rPr>
+          <w:rFonts w:ascii="Cambria" w:hAnsi="Cambria" w:cs="Helvetica"/>
+          <w:lang w:val="en-US"/>
+        </w:rPr>
+        <w:t xml:space="preserve">e </w:t>
+      </w:r>
+      <w:r>
+        <w:rPr>
+          <w:rFonts w:ascii="Cambria" w:hAnsi="Cambria" w:cs="Helvetica"/>
+          <w:lang w:val="en-US"/>
+        </w:rPr>
+        <w:t xml:space="preserve">um </w:t>
+      </w:r>
+      <w:proofErr w:type="spellStart"/>
+      <w:r>
+        <w:rPr>
+          <w:rFonts w:ascii="Cambria" w:hAnsi="Cambria" w:cs="Helvetica"/>
+          <w:lang w:val="en-US"/>
+        </w:rPr>
+        <w:t>tuplo</w:t>
+      </w:r>
+      <w:proofErr w:type="spellEnd"/>
+      <w:r>
+        <w:rPr>
+          <w:rFonts w:ascii="Cambria" w:hAnsi="Cambria" w:cs="Helvetica"/>
+          <w:lang w:val="en-US"/>
+        </w:rPr>
+        <w:t xml:space="preserve"> da relação </w:t>
+      </w:r>
+      <w:r>
+        <w:rPr>
+          <w:rFonts w:ascii="Cambria" w:hAnsi="Cambria" w:cs="Helvetica"/>
+          <w:i/>
+          <w:lang w:val="en-US"/>
+        </w:rPr>
+        <w:t>por</w:t>
+      </w:r>
+      <w:r>
+        <w:rPr>
+          <w:rFonts w:ascii="Cambria" w:hAnsi="Cambria" w:cs="Helvetica"/>
+          <w:lang w:val="en-US"/>
+        </w:rPr>
+        <w:t xml:space="preserve"> em que o campo </w:t>
+      </w:r>
+      <w:r>
+        <w:rPr>
+          <w:rFonts w:ascii="Cambria" w:hAnsi="Cambria" w:cs="Helvetica"/>
+          <w:lang w:val="en-US"/>
+        </w:rPr>
+        <w:t>“</w:t>
+      </w:r>
+      <w:r>
+        <w:rPr>
+          <w:rFonts w:ascii="Cambria" w:hAnsi="Cambria" w:cs="Helvetica"/>
+          <w:lang w:val="en-US"/>
+        </w:rPr>
+        <w:t>estado</w:t>
+      </w:r>
+      <w:r>
+        <w:rPr>
+          <w:rFonts w:ascii="Cambria" w:hAnsi="Cambria" w:cs="Helvetica"/>
+          <w:lang w:val="en-US"/>
+        </w:rPr>
+        <w:t>”</w:t>
+      </w:r>
+      <w:r>
+        <w:rPr>
+          <w:rFonts w:ascii="Cambria" w:hAnsi="Cambria" w:cs="Helvetica"/>
+          <w:lang w:val="en-US"/>
+        </w:rPr>
         <w:t xml:space="preserve"> </w:t>
       </w:r>
       <w:r>
-        <w:t xml:space="preserve">da relação XX) </w:t>
+        <w:rPr>
+          <w:rFonts w:ascii="Cambria" w:hAnsi="Cambria" w:cs="Helvetica"/>
+          <w:lang w:val="en-US"/>
+        </w:rPr>
+        <w:t>da entidade R</w:t>
+      </w:r>
+      <w:r>
+        <w:rPr>
+          <w:rFonts w:ascii="Cambria" w:hAnsi="Cambria" w:cs="Helvetica"/>
+          <w:lang w:val="en-US"/>
+        </w:rPr>
+        <w:t xml:space="preserve">eserva seja aceite, o campo </w:t>
+      </w:r>
+      <w:r>
+        <w:rPr>
+          <w:rFonts w:ascii="Cambria" w:hAnsi="Cambria" w:cs="Helvetica"/>
+          <w:lang w:val="en-US"/>
+        </w:rPr>
+        <w:t>estado</w:t>
+      </w:r>
+      <w:r>
+        <w:rPr>
+          <w:rFonts w:ascii="Cambria" w:hAnsi="Cambria" w:cs="Helvetica"/>
+          <w:lang w:val="en-US"/>
+        </w:rPr>
+        <w:t xml:space="preserve"> da entidade O</w:t>
+      </w:r>
+      <w:r>
+        <w:rPr>
+          <w:rFonts w:ascii="Cambria" w:hAnsi="Cambria" w:cs="Helvetica"/>
+          <w:lang w:val="en-US"/>
+        </w:rPr>
+        <w:t xml:space="preserve">ferta passa para </w:t>
+      </w:r>
+      <w:r>
+        <w:rPr>
+          <w:rFonts w:ascii="Cambria" w:hAnsi="Cambria" w:cs="Helvetica"/>
+          <w:lang w:val="en-US"/>
+        </w:rPr>
+        <w:t>o estado “</w:t>
+      </w:r>
+      <w:r>
+        <w:rPr>
+          <w:rFonts w:ascii="Cambria" w:hAnsi="Cambria" w:cs="Helvetica"/>
+          <w:lang w:val="en-US"/>
+        </w:rPr>
+        <w:t>indisponível</w:t>
+      </w:r>
+      <w:r>
+        <w:rPr>
+          <w:rFonts w:ascii="Cambria" w:hAnsi="Cambria" w:cs="Helvetica"/>
+          <w:lang w:val="en-US"/>
+        </w:rPr>
+        <w:t>”</w:t>
+      </w:r>
+      <w:r>
+        <w:rPr>
+          <w:rFonts w:ascii="Cambria" w:hAnsi="Cambria" w:cs="Helvetica"/>
+          <w:lang w:val="en-US"/>
+        </w:rPr>
+        <w:t>.</w:t>
+      </w:r>
+    </w:p>
+    <w:p>
+      <w:r>
+        <w:t>2-</w:t>
+      </w:r>
+      <w:r>
+        <w:t xml:space="preserve">  Na criação de uma </w:t>
+      </w:r>
+      <w:r>
+        <w:t>instância da entidade O</w:t>
+      </w:r>
+      <w:r>
+        <w:t>ferta, é dada uma data inicial e o período de tempo da oferta, sendo automaticamente gerada a data de fim da mesma.</w:t>
+      </w:r>
+    </w:p>
+    <w:p>
+      <w:r>
+        <w:t xml:space="preserve">3 </w:t>
+      </w:r>
+      <w:r>
+        <w:t>–Na criação de uma</w:t>
+      </w:r>
+      <w:r>
+        <w:t xml:space="preserve"> instância da entidade R</w:t>
+      </w:r>
+      <w:r>
+        <w:t>eserva,</w:t>
+      </w:r>
+      <w:r>
+        <w:t xml:space="preserve"> o</w:t>
+      </w:r>
+      <w:r>
+        <w:t xml:space="preserve"> campo</w:t>
+      </w:r>
+      <w:r>
+        <w:t xml:space="preserve"> estado </w:t>
+      </w:r>
+      <w:r>
+        <w:t xml:space="preserve"> </w:t>
+      </w:r>
+      <w:r>
+        <w:t>d</w:t>
+      </w:r>
+      <w:r>
+        <w:t xml:space="preserve">esta está </w:t>
+      </w:r>
+      <w:r>
+        <w:t>pré-definido</w:t>
+      </w:r>
+      <w:r>
+        <w:t xml:space="preserve"> como </w:t>
+      </w:r>
+      <w:r>
+        <w:t>“</w:t>
+      </w:r>
+      <w:r>
+        <w:t>pendente</w:t>
+      </w:r>
+      <w:r>
+        <w:t>”</w:t>
+      </w:r>
+      <w:r>
+        <w:t xml:space="preserve"> e o pagamento a NULL</w:t>
+      </w:r>
+      <w:r>
+        <w:t>.</w:t>
+      </w:r>
+    </w:p>
+    <w:p>
+      <w:r>
+        <w:t>4</w:t>
+      </w:r>
+      <w:r>
+        <w:t xml:space="preserve"> –</w:t>
+      </w:r>
+      <w:r>
+        <w:t xml:space="preserve"> Assim que uma </w:t>
+      </w:r>
+      <w:r>
+        <w:t>instância da entidade Reserva passar para o estado</w:t>
+      </w:r>
+      <w:r>
+        <w:t xml:space="preserve"> </w:t>
+      </w:r>
+      <w:r>
+        <w:t>“aceite”</w:t>
+      </w:r>
+      <w:r>
+        <w:t xml:space="preserve">, a respetiva </w:t>
+      </w:r>
+      <w:r>
+        <w:t>instância da entidade O</w:t>
+      </w:r>
+      <w:r>
+        <w:t xml:space="preserve">ferta </w:t>
+      </w:r>
+      <w:r>
+        <w:t>passa para o estado</w:t>
+      </w:r>
+      <w:r>
+        <w:t xml:space="preserve"> </w:t>
+      </w:r>
+      <w:r>
+        <w:t>“</w:t>
+      </w:r>
+      <w:r>
+        <w:t>indisponível</w:t>
+      </w:r>
+      <w:r>
+        <w:t>”</w:t>
+      </w:r>
+      <w:r>
+        <w:t>.</w:t>
+      </w:r>
+    </w:p>
+    <w:p>
+      <w:r>
+        <w:t>5</w:t>
+      </w:r>
+      <w:r>
+        <w:t xml:space="preserve"> – Sempre que o estado de uma instância da entidade R</w:t>
+      </w:r>
+      <w:r>
+        <w:t>eserva muda, é necessário</w:t>
+      </w:r>
+      <w:r>
+        <w:t xml:space="preserve"> adicionar uma entrada no </w:t>
+      </w:r>
+      <w:r>
+        <w:t>histórico</w:t>
+      </w:r>
+      <w:r>
+        <w:t xml:space="preserve"> adicionando o estado anterior à mudança e a data/hora da ocorrência mudança</w:t>
+      </w:r>
+      <w:r>
+        <w:t>.</w:t>
+      </w:r>
+    </w:p>
+    <w:p>
+      <w:r>
+        <w:t>6</w:t>
+      </w:r>
+      <w:r>
+        <w:t xml:space="preserve"> – </w:t>
+      </w:r>
+      <w:r>
+        <w:t>Quando criado um</w:t>
+      </w:r>
+      <w:r>
+        <w:t>a instância da entidade U</w:t>
+      </w:r>
+      <w:r>
+        <w:t>tilizador</w:t>
+      </w:r>
+      <w:r>
+        <w:t>,</w:t>
+      </w:r>
+      <w:r>
+        <w:t xml:space="preserve"> este por omissão encontra-se inativo.</w:t>
+      </w:r>
+      <w:r>
+        <w:t xml:space="preserve"> Quando o email primário for validado, a respetiva conta de utilizador fica ativa.</w:t>
+      </w:r>
+    </w:p>
+    <w:p>
+      <w:r>
+        <w:t xml:space="preserve">7 </w:t>
+      </w:r>
+      <w:r>
+        <w:t xml:space="preserve">– Utilizadores podem desempenhar diferentes papéis no sistema (OVERLAPS). </w:t>
+      </w:r>
+    </w:p>
+    <w:p>
+      <w:r>
+        <w:t xml:space="preserve">8 - </w:t>
+      </w:r>
+      <w:r>
+        <w:t>Donos AND Senhorios AND Arrendatários COVERS Utilizadores.</w:t>
+      </w:r>
+    </w:p>
+    <w:p>
+      <w:r>
+        <w:t>9 – Quando criada uma instância porta,  o código(campo QR CODE) da mesma tem de ser diferente de todas as outras</w:t>
+      </w:r>
+      <w:r>
+        <w:t>.</w:t>
+      </w:r>
+    </w:p>
+    <w:p>
+      <w:r>
+        <w:t>10 – Ao criar uma instância da</w:t>
+      </w:r>
+      <w:r>
+        <w:t xml:space="preserve"> entidade oferta é obrigatória a participação na</w:t>
+      </w:r>
+      <w:r>
+        <w:t xml:space="preserve"> relação </w:t>
+      </w:r>
+      <w:r>
+        <w:rPr>
+          <w:i/>
+        </w:rPr>
+        <w:t xml:space="preserve">sobre </w:t>
+      </w:r>
+      <w:r>
+        <w:t>.</w:t>
+      </w:r>
+    </w:p>
+    <w:p>
+      <w:pPr>
+        <w:rPr>
+          <w:rFonts w:ascii="Cambria" w:hAnsi="Cambria"/>
+        </w:rPr>
+      </w:pPr>
+      <w:r>
+        <w:t xml:space="preserve">11 – Quando uma instância da entidade oferta deixa de participar na relação </w:t>
+      </w:r>
+      <w:r>
+        <w:rPr>
+          <w:rFonts w:ascii="Cambria" w:hAnsi="Cambria"/>
+        </w:rPr>
+        <w:t>sobre, esta passa automaticamente para o estado inativo</w:t>
+      </w:r>
+      <w:r>
+        <w:rPr>
+          <w:rFonts w:ascii="Cambria" w:hAnsi="Cambria"/>
+        </w:rPr>
+        <w:t>.</w:t>
+      </w:r>
+    </w:p>
+    <w:p>
+      <w:pPr>
+        <w:rPr>
+          <w:rFonts w:ascii="Cambria" w:hAnsi="Cambria"/>
+        </w:rPr>
+      </w:pPr>
+      <w:r>
+        <w:rPr>
+          <w:rFonts w:ascii="Cambria" w:hAnsi="Cambria"/>
+        </w:rPr>
+        <w:t xml:space="preserve">12 – </w:t>
+      </w:r>
+      <w:r>
+        <w:rPr>
+          <w:rFonts w:ascii="Cambria" w:hAnsi="Cambria" w:cs="Helvetica"/>
+          <w:lang w:val="en-US"/>
+        </w:rPr>
+        <w:t>Quando uma instância da ent</w:t>
+      </w:r>
+      <w:r>
+        <w:rPr>
+          <w:rFonts w:ascii="Cambria" w:hAnsi="Cambria" w:cs="Helvetica"/>
+          <w:lang w:val="en-US"/>
+        </w:rPr>
+        <w:t>idade Oferta passa a estado ina</w:t>
+      </w:r>
+      <w:r>
+        <w:rPr>
+          <w:rFonts w:ascii="Cambria" w:hAnsi="Cambria" w:cs="Helvetica"/>
+          <w:lang w:val="en-US"/>
+        </w:rPr>
+        <w:t xml:space="preserve">tivo, todas as instâncias da entidade Reserva que se relacionem com uma agregação a que esta oferta pertença passam a </w:t>
+      </w:r>
+      <w:proofErr w:type="spellStart"/>
+      <w:r>
+        <w:rPr>
+          <w:rFonts w:ascii="Cambria" w:hAnsi="Cambria" w:cs="Helvetica"/>
+          <w:lang w:val="en-US"/>
+        </w:rPr>
+        <w:t>ter</w:t>
+      </w:r>
+      <w:proofErr w:type="spellEnd"/>
+      <w:r>
+        <w:rPr>
+          <w:rFonts w:ascii="Cambria" w:hAnsi="Cambria" w:cs="Helvetica"/>
+          <w:lang w:val="en-US"/>
+        </w:rPr>
+        <w:t xml:space="preserve"> o estado "cancelado", cas</w:t>
+      </w:r>
+      <w:r>
+        <w:rPr>
+          <w:rFonts w:ascii="Cambria" w:hAnsi="Cambria" w:cs="Helvetica"/>
+          <w:lang w:val="en-US"/>
+        </w:rPr>
+        <w:t>o se encontrem no estado “pendente”.</w:t>
       </w:r>
       <w:bookmarkStart w:id="0" w:name="_GoBack"/>
       <w:bookmarkEnd w:id="0"/>
-      <w:r>
-        <w:t>de reserva sobre uma oferta de um posto de trabalho, a oferta do espaço de trabalho corresponde passa para o estado indisponível.</w:t>
-      </w:r>
-    </w:p>
-    <w:p>
-      <w:r>
-        <w:t>2-</w:t>
-      </w:r>
-      <w:r>
-        <w:t xml:space="preserve">  Na criação de uma oferta, é dada uma data inicial e o período de tempo da oferta, sendo automaticamente gerada a data de fim da mesma.</w:t>
-      </w:r>
-    </w:p>
-    <w:p>
-      <w:r>
-        <w:t xml:space="preserve">3 </w:t>
-      </w:r>
-      <w:r>
-        <w:t>–Na criação de uma</w:t>
-      </w:r>
-      <w:r>
-        <w:t xml:space="preserve"> reserva,</w:t>
-      </w:r>
-      <w:r>
-        <w:t xml:space="preserve"> o estado </w:t>
-      </w:r>
-      <w:r>
+    </w:p>
+    <w:p/>
+    <w:p>
+      <w:pPr>
+        <w:rPr>
+          <w:color w:val="FF0000"/>
+        </w:rPr>
+      </w:pPr>
+      <w:r>
+        <w:rPr>
+          <w:color w:val="FF0000"/>
+        </w:rPr>
         <w:t xml:space="preserve"> </w:t>
-      </w:r>
-      <w:r>
-        <w:t>d</w:t>
-      </w:r>
-      <w:r>
-        <w:t xml:space="preserve">esta está </w:t>
-      </w:r>
-      <w:r>
-        <w:t>pré-definido</w:t>
-      </w:r>
-      <w:r>
-        <w:t xml:space="preserve"> como pendente</w:t>
-      </w:r>
-      <w:r>
-        <w:t xml:space="preserve"> e o pagamento a NULL</w:t>
-      </w:r>
-      <w:r>
-        <w:t>.</w:t>
-      </w:r>
-    </w:p>
-    <w:p>
-      <w:r>
-        <w:t>4</w:t>
-      </w:r>
-      <w:r>
-        <w:t xml:space="preserve"> –</w:t>
-      </w:r>
-      <w:r>
-        <w:t xml:space="preserve"> Assim que uma reserva passar para o estado de aceitação</w:t>
-      </w:r>
-      <w:r>
-        <w:t xml:space="preserve">, a respetiva oferta </w:t>
-      </w:r>
-      <w:r>
-        <w:t>passa para o estado</w:t>
-      </w:r>
-      <w:r>
-        <w:t xml:space="preserve"> indisponível.</w:t>
-      </w:r>
-    </w:p>
-    <w:p>
-      <w:r>
-        <w:t>5</w:t>
-      </w:r>
-      <w:r>
-        <w:t xml:space="preserve"> – Sempre que o estado da reserva muda, é necessário</w:t>
-      </w:r>
-      <w:r>
-        <w:t xml:space="preserve"> adicionar uma entrada no </w:t>
-      </w:r>
-      <w:r>
-        <w:t>histórico</w:t>
-      </w:r>
-      <w:r>
-        <w:t xml:space="preserve"> adicionando o estado anterior à mudança e a data/hora da ocorrência mudança</w:t>
-      </w:r>
-      <w:r>
-        <w:t>.</w:t>
-      </w:r>
-    </w:p>
-    <w:p>
-      <w:r>
-        <w:t>6</w:t>
-      </w:r>
-      <w:r>
-        <w:t xml:space="preserve"> – </w:t>
-      </w:r>
-      <w:r>
-        <w:t>Quando criado um utilizador este por omissão encontra-se inativo.</w:t>
-      </w:r>
-      <w:r>
-        <w:t xml:space="preserve"> Quando o email primário for validado, a respetiva conta de utilizador fica ativa.</w:t>
-      </w:r>
-    </w:p>
-    <w:p>
-      <w:r>
-        <w:t xml:space="preserve">7 </w:t>
-      </w:r>
-      <w:r>
-        <w:t xml:space="preserve">– Utilizadores podem desempenhar diferentes papéis no sistema (OVERLAPS). </w:t>
-      </w:r>
-    </w:p>
-    <w:p>
-      <w:r>
-        <w:t xml:space="preserve">8 - </w:t>
-      </w:r>
-      <w:r>
-        <w:t>Donos AND Senhorios AND Arrendatários COVERS Utilizadores.</w:t>
-      </w:r>
-    </w:p>
-    <w:p>
-      <w:r>
-        <w:t xml:space="preserve">9 </w:t>
-      </w:r>
-      <w:r>
-        <w:t>– Quando criada uma instância porta,  o código(campo QR CODE) da mesma tem de ser diferente de todas as outras</w:t>
       </w:r>
     </w:p>
     <w:sectPr>

</xml_diff>